<commit_message>
add regions and sector change from 1990
</commit_message>
<xml_diff>
--- a/R/Analysis and figures/emissions_by_sector_summary.docx
+++ b/R/Analysis and figures/emissions_by_sector_summary.docx
@@ -186,7 +186,7 @@
               <a:graphicData uri="http://schemas.openxmlformats.org/drawingml/2006/picture">
                 <pic:pic>
                   <pic:nvPicPr>
-                    <pic:cNvPr descr="../../Results/Plots/sector_trends-1.png" id="0" name="Picture"/>
+                    <pic:cNvPr descr="../../Results/Plots/sector_trends_1990-1.png" id="0" name="Picture"/>
                     <pic:cNvPicPr>
                       <a:picLocks noChangeArrowheads="1" noChangeAspect="1"/>
                     </pic:cNvPicPr>
@@ -252,7 +252,7 @@
 <file path=word/numbering.xml><?xml version="1.0" encoding="utf-8"?>
 <w:numbering xmlns:w="http://schemas.openxmlformats.org/wordprocessingml/2006/main">
   <w:abstractNum w:abstractNumId="990">
-    <w:nsid w:val="2c1ae401"/>
+    <w:nsid w:val="A990"/>
     <w:multiLevelType w:val="multilevel"/>
     <w:lvl w:ilvl="0">
       <w:numFmt w:val="bullet"/>
@@ -338,10 +338,10 @@
   <w:docDefaults>
     <w:rPrDefault>
       <w:rPr>
-        <w:rFonts w:asciiTheme="minorHAnsi" w:eastAsiaTheme="minorHAnsi" w:hAnsiTheme="minorHAnsi" w:cstheme="minorBidi"/>
+        <w:rFonts w:asciiTheme="minorHAnsi" w:cstheme="minorBidi" w:eastAsiaTheme="minorHAnsi" w:hAnsiTheme="minorHAnsi"/>
         <w:sz w:val="24"/>
         <w:szCs w:val="24"/>
-        <w:lang w:val="en-US" w:eastAsia="en-US" w:bidi="ar-SA"/>
+        <w:lang w:bidi="ar-SA" w:eastAsia="en-US" w:val="en-US"/>
       </w:rPr>
     </w:rPrDefault>
     <w:pPrDefault>
@@ -350,35 +350,35 @@
       </w:pPr>
     </w:pPrDefault>
   </w:docDefaults>
-  <w:latentStyles w:defLockedState="0" w:defUIPriority="0" w:defSemiHidden="0" w:defUnhideWhenUsed="0" w:defQFormat="0" w:count="276"/>
-  <w:style w:type="paragraph" w:default="1" w:styleId="Normal">
+  <w:latentStyles w:count="276" w:defLockedState="0" w:defQFormat="0" w:defSemiHidden="0" w:defUIPriority="0" w:defUnhideWhenUsed="0"/>
+  <w:style w:default="1" w:styleId="Normal" w:type="paragraph">
     <w:name w:val="Normal"/>
     <w:qFormat/>
   </w:style>
-  <w:style w:type="paragraph" w:styleId="BodyText">
+  <w:style w:styleId="BodyText" w:type="paragraph">
     <w:name w:val="Body Text"/>
     <w:basedOn w:val="Normal"/>
     <w:link w:val="BodyTextChar"/>
     <w:pPr>
-      <w:spacing w:before="180" w:after="180"/>
-    </w:pPr>
-    <w:qFormat/>
-  </w:style>
-  <w:style w:type="paragraph" w:customStyle="1" w:styleId="FirstParagraph">
+      <w:spacing w:after="180" w:before="180"/>
+    </w:pPr>
+    <w:qFormat/>
+  </w:style>
+  <w:style w:customStyle="1" w:styleId="FirstParagraph" w:type="paragraph">
     <w:name w:val="First Paragraph"/>
     <w:basedOn w:val="BodyText"/>
     <w:next w:val="BodyText"/>
     <w:qFormat/>
   </w:style>
-  <w:style w:type="paragraph" w:customStyle="1" w:styleId="Compact">
+  <w:style w:customStyle="1" w:styleId="Compact" w:type="paragraph">
     <w:name w:val="Compact"/>
     <w:basedOn w:val="BodyText"/>
     <w:qFormat/>
     <w:pPr>
-      <w:spacing w:before="36" w:after="36"/>
-    </w:pPr>
-  </w:style>
-  <w:style w:type="paragraph" w:styleId="Title">
+      <w:spacing w:after="36" w:before="36"/>
+    </w:pPr>
+  </w:style>
+  <w:style w:styleId="Title" w:type="paragraph">
     <w:name w:val="Title"/>
     <w:basedOn w:val="Normal"/>
     <w:next w:val="BodyText"/>
@@ -386,19 +386,19 @@
     <w:pPr>
       <w:keepNext/>
       <w:keepLines/>
-      <w:spacing w:before="480" w:after="240"/>
+      <w:spacing w:after="240" w:before="480"/>
       <w:jc w:val="center"/>
     </w:pPr>
     <w:rPr>
-      <w:rFonts w:asciiTheme="majorHAnsi" w:eastAsiaTheme="majorEastAsia" w:hAnsiTheme="majorHAnsi" w:cstheme="majorBidi"/>
+      <w:rFonts w:asciiTheme="majorHAnsi" w:cstheme="majorBidi" w:eastAsiaTheme="majorEastAsia" w:hAnsiTheme="majorHAnsi"/>
       <w:b/>
       <w:bCs/>
-      <w:color w:val="345A8A" w:themeColor="accent1" w:themeShade="B5"/>
+      <w:color w:themeColor="accent1" w:themeShade="B5" w:val="345A8A"/>
       <w:sz w:val="36"/>
       <w:szCs w:val="36"/>
     </w:rPr>
   </w:style>
-  <w:style w:type="paragraph" w:styleId="Subtitle">
+  <w:style w:styleId="Subtitle" w:type="paragraph">
     <w:name w:val="Subtitle"/>
     <w:basedOn w:val="Title"/>
     <w:next w:val="BodyText"/>
@@ -406,7 +406,7 @@
     <w:pPr>
       <w:keepNext/>
       <w:keepLines/>
-      <w:spacing w:before="240" w:after="240"/>
+      <w:spacing w:after="240" w:before="240"/>
       <w:jc w:val="center"/>
     </w:pPr>
     <w:rPr>
@@ -414,7 +414,7 @@
       <w:szCs w:val="30"/>
     </w:rPr>
   </w:style>
-  <w:style w:type="paragraph" w:customStyle="1" w:styleId="Author">
+  <w:style w:customStyle="1" w:styleId="Author" w:type="paragraph">
     <w:name w:val="Author"/>
     <w:next w:val="BodyText"/>
     <w:qFormat/>
@@ -424,7 +424,7 @@
       <w:jc w:val="center"/>
     </w:pPr>
   </w:style>
-  <w:style w:type="paragraph" w:styleId="Date">
+  <w:style w:styleId="Date" w:type="paragraph">
     <w:name w:val="Date"/>
     <w:next w:val="BodyText"/>
     <w:qFormat/>
@@ -434,7 +434,7 @@
       <w:jc w:val="center"/>
     </w:pPr>
   </w:style>
-  <w:style w:type="paragraph" w:customStyle="1" w:styleId="Abstract">
+  <w:style w:customStyle="1" w:styleId="Abstract" w:type="paragraph">
     <w:name w:val="Abstract"/>
     <w:basedOn w:val="Normal"/>
     <w:next w:val="BodyText"/>
@@ -442,14 +442,14 @@
     <w:pPr>
       <w:keepNext/>
       <w:keepLines/>
-      <w:spacing w:before="300" w:after="300"/>
+      <w:spacing w:after="300" w:before="300"/>
     </w:pPr>
     <w:rPr>
       <w:sz w:val="20"/>
       <w:szCs w:val="20"/>
     </w:rPr>
   </w:style>
-  <w:style w:type="paragraph" w:styleId="Bibliography">
+  <w:style w:styleId="Bibliography" w:type="paragraph">
     <w:name w:val="Bibliography"/>
     <w:basedOn w:val="Normal"/>
     <w:next w:val="Bibliography"/>
@@ -457,7 +457,7 @@
     <w:pPr/>
     <w:rPr/>
   </w:style>
-  <w:style w:type="paragraph" w:styleId="Heading1">
+  <w:style w:styleId="Heading1" w:type="paragraph">
     <w:name w:val="Heading 1"/>
     <w:basedOn w:val="Normal"/>
     <w:next w:val="BodyText"/>
@@ -466,19 +466,19 @@
     <w:pPr>
       <w:keepNext/>
       <w:keepLines/>
-      <w:spacing w:before="480" w:after="0"/>
+      <w:spacing w:after="0" w:before="480"/>
       <w:outlineLvl w:val="0"/>
     </w:pPr>
     <w:rPr>
-      <w:rFonts w:asciiTheme="majorHAnsi" w:eastAsiaTheme="majorEastAsia" w:hAnsiTheme="majorHAnsi" w:cstheme="majorBidi"/>
+      <w:rFonts w:asciiTheme="majorHAnsi" w:cstheme="majorBidi" w:eastAsiaTheme="majorEastAsia" w:hAnsiTheme="majorHAnsi"/>
       <w:b/>
       <w:bCs/>
-      <w:color w:val="4F81BD" w:themeColor="accent1"/>
+      <w:color w:themeColor="accent1" w:val="4F81BD"/>
       <w:sz w:val="32"/>
       <w:szCs w:val="32"/>
     </w:rPr>
   </w:style>
-  <w:style w:type="paragraph" w:styleId="Heading2">
+  <w:style w:styleId="Heading2" w:type="paragraph">
     <w:name w:val="Heading 2"/>
     <w:basedOn w:val="Normal"/>
     <w:next w:val="BodyText"/>
@@ -488,19 +488,19 @@
     <w:pPr>
       <w:keepNext/>
       <w:keepLines/>
-      <w:spacing w:before="200" w:after="0"/>
+      <w:spacing w:after="0" w:before="200"/>
       <w:outlineLvl w:val="1"/>
     </w:pPr>
     <w:rPr>
-      <w:rFonts w:asciiTheme="majorHAnsi" w:eastAsiaTheme="majorEastAsia" w:hAnsiTheme="majorHAnsi" w:cstheme="majorBidi"/>
+      <w:rFonts w:asciiTheme="majorHAnsi" w:cstheme="majorBidi" w:eastAsiaTheme="majorEastAsia" w:hAnsiTheme="majorHAnsi"/>
       <w:b/>
       <w:bCs/>
-      <w:color w:val="4F81BD" w:themeColor="accent1"/>
+      <w:color w:themeColor="accent1" w:val="4F81BD"/>
       <w:sz w:val="28"/>
       <w:szCs w:val="28"/>
     </w:rPr>
   </w:style>
-  <w:style w:type="paragraph" w:styleId="Heading3">
+  <w:style w:styleId="Heading3" w:type="paragraph">
     <w:name w:val="Heading 3"/>
     <w:basedOn w:val="Normal"/>
     <w:next w:val="BodyText"/>
@@ -510,19 +510,19 @@
     <w:pPr>
       <w:keepNext/>
       <w:keepLines/>
-      <w:spacing w:before="200" w:after="0"/>
+      <w:spacing w:after="0" w:before="200"/>
       <w:outlineLvl w:val="2"/>
     </w:pPr>
     <w:rPr>
-      <w:rFonts w:asciiTheme="majorHAnsi" w:eastAsiaTheme="majorEastAsia" w:hAnsiTheme="majorHAnsi" w:cstheme="majorBidi"/>
+      <w:rFonts w:asciiTheme="majorHAnsi" w:cstheme="majorBidi" w:eastAsiaTheme="majorEastAsia" w:hAnsiTheme="majorHAnsi"/>
       <w:b/>
       <w:bCs/>
-      <w:color w:val="4F81BD" w:themeColor="accent1"/>
+      <w:color w:themeColor="accent1" w:val="4F81BD"/>
       <w:sz w:val="24"/>
       <w:szCs w:val="24"/>
     </w:rPr>
   </w:style>
-  <w:style w:type="paragraph" w:styleId="Heading4">
+  <w:style w:styleId="Heading4" w:type="paragraph">
     <w:name w:val="Heading 4"/>
     <w:basedOn w:val="Normal"/>
     <w:next w:val="BodyText"/>
@@ -532,19 +532,19 @@
     <w:pPr>
       <w:keepNext/>
       <w:keepLines/>
-      <w:spacing w:before="200" w:after="0"/>
+      <w:spacing w:after="0" w:before="200"/>
       <w:outlineLvl w:val="3"/>
     </w:pPr>
     <w:rPr>
-      <w:rFonts w:asciiTheme="majorHAnsi" w:eastAsiaTheme="majorEastAsia" w:hAnsiTheme="majorHAnsi" w:cstheme="majorBidi"/>
+      <w:rFonts w:asciiTheme="majorHAnsi" w:cstheme="majorBidi" w:eastAsiaTheme="majorEastAsia" w:hAnsiTheme="majorHAnsi"/>
       <w:i/>
       <w:bCs/>
-      <w:color w:val="4F81BD" w:themeColor="accent1"/>
+      <w:color w:themeColor="accent1" w:val="4F81BD"/>
       <w:sz w:val="24"/>
       <w:szCs w:val="24"/>
     </w:rPr>
   </w:style>
-  <w:style w:type="paragraph" w:styleId="Heading5">
+  <w:style w:styleId="Heading5" w:type="paragraph">
     <w:name w:val="Heading 5"/>
     <w:basedOn w:val="Normal"/>
     <w:next w:val="BodyText"/>
@@ -554,18 +554,18 @@
     <w:pPr>
       <w:keepNext/>
       <w:keepLines/>
-      <w:spacing w:before="200" w:after="0"/>
+      <w:spacing w:after="0" w:before="200"/>
       <w:outlineLvl w:val="4"/>
     </w:pPr>
     <w:rPr>
-      <w:rFonts w:asciiTheme="majorHAnsi" w:eastAsiaTheme="majorEastAsia" w:hAnsiTheme="majorHAnsi" w:cstheme="majorBidi"/>
+      <w:rFonts w:asciiTheme="majorHAnsi" w:cstheme="majorBidi" w:eastAsiaTheme="majorEastAsia" w:hAnsiTheme="majorHAnsi"/>
       <w:iCs/>
-      <w:color w:val="4F81BD" w:themeColor="accent1"/>
+      <w:color w:themeColor="accent1" w:val="4F81BD"/>
       <w:sz w:val="24"/>
       <w:szCs w:val="24"/>
     </w:rPr>
   </w:style>
-  <w:style w:type="paragraph" w:styleId="Heading6">
+  <w:style w:styleId="Heading6" w:type="paragraph">
     <w:name w:val="Heading 6"/>
     <w:basedOn w:val="Normal"/>
     <w:next w:val="BodyText"/>
@@ -575,17 +575,17 @@
     <w:pPr>
       <w:keepNext/>
       <w:keepLines/>
-      <w:spacing w:before="200" w:after="0"/>
+      <w:spacing w:after="0" w:before="200"/>
       <w:outlineLvl w:val="5"/>
     </w:pPr>
     <w:rPr>
-      <w:rFonts w:asciiTheme="majorHAnsi" w:eastAsiaTheme="majorEastAsia" w:hAnsiTheme="majorHAnsi" w:cstheme="majorBidi"/>
-      <w:color w:val="4F81BD" w:themeColor="accent1"/>
+      <w:rFonts w:asciiTheme="majorHAnsi" w:cstheme="majorBidi" w:eastAsiaTheme="majorEastAsia" w:hAnsiTheme="majorHAnsi"/>
+      <w:color w:themeColor="accent1" w:val="4F81BD"/>
       <w:sz w:val="24"/>
       <w:szCs w:val="24"/>
     </w:rPr>
   </w:style>
-  <w:style w:type="paragraph" w:styleId="Heading7">
+  <w:style w:styleId="Heading7" w:type="paragraph">
     <w:name w:val="Heading 7"/>
     <w:basedOn w:val="Normal"/>
     <w:next w:val="BodyText"/>
@@ -595,17 +595,17 @@
     <w:pPr>
       <w:keepNext/>
       <w:keepLines/>
-      <w:spacing w:before="200" w:after="0"/>
+      <w:spacing w:after="0" w:before="200"/>
       <w:outlineLvl w:val="6"/>
     </w:pPr>
     <w:rPr>
-      <w:rFonts w:asciiTheme="majorHAnsi" w:eastAsiaTheme="majorEastAsia" w:hAnsiTheme="majorHAnsi" w:cstheme="majorBidi"/>
-      <w:color w:val="4F81BD" w:themeColor="accent1"/>
+      <w:rFonts w:asciiTheme="majorHAnsi" w:cstheme="majorBidi" w:eastAsiaTheme="majorEastAsia" w:hAnsiTheme="majorHAnsi"/>
+      <w:color w:themeColor="accent1" w:val="4F81BD"/>
       <w:sz w:val="24"/>
       <w:szCs w:val="24"/>
     </w:rPr>
   </w:style>
-  <w:style w:type="paragraph" w:styleId="Heading8">
+  <w:style w:styleId="Heading8" w:type="paragraph">
     <w:name w:val="Heading 8"/>
     <w:basedOn w:val="Normal"/>
     <w:next w:val="BodyText"/>
@@ -615,17 +615,17 @@
     <w:pPr>
       <w:keepNext/>
       <w:keepLines/>
-      <w:spacing w:before="200" w:after="0"/>
+      <w:spacing w:after="0" w:before="200"/>
       <w:outlineLvl w:val="7"/>
     </w:pPr>
     <w:rPr>
-      <w:rFonts w:asciiTheme="majorHAnsi" w:eastAsiaTheme="majorEastAsia" w:hAnsiTheme="majorHAnsi" w:cstheme="majorBidi"/>
-      <w:color w:val="4F81BD" w:themeColor="accent1"/>
+      <w:rFonts w:asciiTheme="majorHAnsi" w:cstheme="majorBidi" w:eastAsiaTheme="majorEastAsia" w:hAnsiTheme="majorHAnsi"/>
+      <w:color w:themeColor="accent1" w:val="4F81BD"/>
       <w:sz w:val="24"/>
       <w:szCs w:val="24"/>
     </w:rPr>
   </w:style>
-  <w:style w:type="paragraph" w:styleId="Heading9">
+  <w:style w:styleId="Heading9" w:type="paragraph">
     <w:name w:val="Heading 9"/>
     <w:basedOn w:val="Normal"/>
     <w:next w:val="BodyText"/>
@@ -635,17 +635,17 @@
     <w:pPr>
       <w:keepNext/>
       <w:keepLines/>
-      <w:spacing w:before="200" w:after="0"/>
+      <w:spacing w:after="0" w:before="200"/>
       <w:outlineLvl w:val="8"/>
     </w:pPr>
     <w:rPr>
-      <w:rFonts w:asciiTheme="majorHAnsi" w:eastAsiaTheme="majorEastAsia" w:hAnsiTheme="majorHAnsi" w:cstheme="majorBidi"/>
-      <w:color w:val="4F81BD" w:themeColor="accent1"/>
+      <w:rFonts w:asciiTheme="majorHAnsi" w:cstheme="majorBidi" w:eastAsiaTheme="majorEastAsia" w:hAnsiTheme="majorHAnsi"/>
+      <w:color w:themeColor="accent1" w:val="4F81BD"/>
       <w:sz w:val="24"/>
       <w:szCs w:val="24"/>
     </w:rPr>
   </w:style>
-  <w:style w:type="paragraph" w:styleId="BlockText">
+  <w:style w:styleId="BlockText" w:type="paragraph">
     <w:name w:val="Block Text"/>
     <w:basedOn w:val="BodyText"/>
     <w:next w:val="BodyText"/>
@@ -653,11 +653,11 @@
     <w:unhideWhenUsed/>
     <w:qFormat/>
     <w:pPr>
-      <w:spacing w:before="100" w:after="100"/>
+      <w:spacing w:after="100" w:before="100"/>
       <w:ind w:firstLine="0" w:left="480" w:right="480"/>
     </w:pPr>
   </w:style>
-  <w:style w:type="paragraph" w:styleId="FootnoteText">
+  <w:style w:styleId="FootnoteText" w:type="paragraph">
     <w:name w:val="Footnote Text"/>
     <w:basedOn w:val="Normal"/>
     <w:next w:val="FootnoteText"/>
@@ -665,30 +665,30 @@
     <w:unhideWhenUsed/>
     <w:qFormat/>
   </w:style>
-  <w:style w:type="character" w:default="1" w:styleId="DefaultParagraphFont">
+  <w:style w:default="1" w:styleId="DefaultParagraphFont" w:type="character">
     <w:name w:val="Default Paragraph Font"/>
     <w:semiHidden/>
     <w:unhideWhenUsed/>
   </w:style>
-  <w:style w:type="table" w:default="1" w:styleId="Table">
+  <w:style w:default="1" w:styleId="Table" w:type="table">
     <w:name w:val="Table"/>
     <w:basedOn w:val="TableNormal"/>
     <w:semiHidden/>
     <w:unhideWhenUsed/>
     <w:qFormat/>
     <w:tblPr>
-      <w:tblInd w:w="0" w:type="dxa"/>
+      <w:tblInd w:type="dxa" w:w="0"/>
       <w:tblCellMar>
-        <w:top w:w="0" w:type="dxa"/>
-        <w:left w:w="108" w:type="dxa"/>
-        <w:bottom w:w="0" w:type="dxa"/>
-        <w:right w:w="108" w:type="dxa"/>
+        <w:top w:type="dxa" w:w="0"/>
+        <w:left w:type="dxa" w:w="108"/>
+        <w:bottom w:type="dxa" w:w="0"/>
+        <w:right w:type="dxa" w:w="108"/>
       </w:tblCellMar>
     </w:tblPr>
     <w:tblStylePr w:type="firstRow">
       <w:tblPr>
         <w:jc w:val="left"/>
-        <w:tblInd w:w="0" w:type="dxa"/>
+        <w:tblInd w:type="dxa" w:w="0"/>
       </w:tblPr>
       <w:trPr>
         <w:jc w:val="left"/>
@@ -701,7 +701,7 @@
       </w:tcPr>
     </w:tblStylePr>
   </w:style>
-  <w:style w:type="paragraph" w:customStyle="1" w:styleId="DefinitionTerm">
+  <w:style w:customStyle="1" w:styleId="DefinitionTerm" w:type="paragraph">
     <w:name w:val="Definition Term"/>
     <w:basedOn w:val="Normal"/>
     <w:next w:val="Definition"/>
@@ -714,49 +714,49 @@
       <w:b/>
     </w:rPr>
   </w:style>
-  <w:style w:type="paragraph" w:customStyle="1" w:styleId="Definition">
+  <w:style w:customStyle="1" w:styleId="Definition" w:type="paragraph">
     <w:name w:val="Definition"/>
     <w:basedOn w:val="Normal"/>
   </w:style>
-  <w:style w:type="paragraph" w:styleId="Caption">
+  <w:style w:styleId="Caption" w:type="paragraph">
     <w:name w:val="Caption"/>
     <w:basedOn w:val="Normal"/>
     <w:link w:val="BodyTextChar"/>
     <w:pPr>
-      <w:spacing w:before="0" w:after="120"/>
+      <w:spacing w:after="120" w:before="0"/>
     </w:pPr>
     <w:rPr>
       <w:i/>
     </w:rPr>
   </w:style>
-  <w:style w:type="paragraph" w:customStyle="1" w:styleId="TableCaption">
+  <w:style w:customStyle="1" w:styleId="TableCaption" w:type="paragraph">
     <w:name w:val="Table Caption"/>
     <w:basedOn w:val="Caption"/>
     <w:pPr>
       <w:keepNext/>
     </w:pPr>
   </w:style>
-  <w:style w:type="paragraph" w:customStyle="1" w:styleId="ImageCaption">
+  <w:style w:customStyle="1" w:styleId="ImageCaption" w:type="paragraph">
     <w:name w:val="Image Caption"/>
     <w:basedOn w:val="Caption"/>
   </w:style>
-  <w:style w:type="paragraph" w:customStyle="1" w:styleId="Figure">
+  <w:style w:customStyle="1" w:styleId="Figure" w:type="paragraph">
     <w:name w:val="Figure"/>
     <w:basedOn w:val="Normal"/>
   </w:style>
-  <w:style w:type="paragraph" w:customStyle="1" w:styleId="CaptionedFigure">
+  <w:style w:customStyle="1" w:styleId="CaptionedFigure" w:type="paragraph">
     <w:name w:val="Captioned Figure"/>
     <w:basedOn w:val="Figure"/>
     <w:pPr>
       <w:keepNext/>
     </w:pPr>
   </w:style>
-  <w:style w:type="character" w:customStyle="1" w:styleId="BodyTextChar">
+  <w:style w:customStyle="1" w:styleId="BodyTextChar" w:type="character">
     <w:name w:val="Body Text Char"/>
     <w:basedOn w:val="DefaultParagraphFont"/>
     <w:link w:val="BodyText"/>
   </w:style>
-  <w:style w:type="character" w:customStyle="1" w:styleId="VerbatimChar">
+  <w:style w:customStyle="1" w:styleId="VerbatimChar" w:type="character">
     <w:name w:val="Verbatim Char"/>
     <w:basedOn w:val="BodyTextChar"/>
     <w:rPr>
@@ -764,25 +764,25 @@
       <w:sz w:val="22"/>
     </w:rPr>
   </w:style>
-  <w:style w:type="character" w:customStyle="1" w:styleId="SectionNumber">
+  <w:style w:customStyle="1" w:styleId="SectionNumber" w:type="character">
     <w:name w:val="Section Number"/>
     <w:basedOn w:val="BodyTextChar"/>
   </w:style>
-  <w:style w:type="character" w:styleId="FootnoteReference">
+  <w:style w:styleId="FootnoteReference" w:type="character">
     <w:name w:val="Footnote Reference"/>
     <w:basedOn w:val="BodyTextChar"/>
     <w:rPr>
       <w:vertAlign w:val="superscript"/>
     </w:rPr>
   </w:style>
-  <w:style w:type="character" w:styleId="Hyperlink">
+  <w:style w:styleId="Hyperlink" w:type="character">
     <w:name w:val="Hyperlink"/>
     <w:basedOn w:val="BodyTextChar"/>
     <w:rPr>
-      <w:color w:val="4F81BD" w:themeColor="accent1"/>
-    </w:rPr>
-  </w:style>
-  <w:style w:type="paragraph" w:styleId="TOCHeading">
+      <w:color w:themeColor="accent1" w:val="4F81BD"/>
+    </w:rPr>
+  </w:style>
+  <w:style w:styleId="TOCHeading" w:type="paragraph">
     <w:name w:val="TOC Heading"/>
     <w:basedOn w:val="Heading1"/>
     <w:next w:val="BodyText"/>
@@ -794,10 +794,10 @@
       <w:outlineLvl w:val="9"/>
     </w:pPr>
     <w:rPr>
-      <w:rFonts w:asciiTheme="majorHAnsi" w:eastAsiaTheme="majorEastAsia" w:hAnsiTheme="majorHAnsi" w:cstheme="majorBidi"/>
+      <w:rFonts w:asciiTheme="majorHAnsi" w:cstheme="majorBidi" w:eastAsiaTheme="majorEastAsia" w:hAnsiTheme="majorHAnsi"/>
       <w:b w:val="0"/>
       <w:bCs w:val="0"/>
-      <w:color w:val="365F91" w:themeColor="accent1" w:themeShade="BF"/>
+      <w:color w:themeColor="accent1" w:themeShade="BF" w:val="365F91"/>
     </w:rPr>
   </w:style>
   <w:style w:type="paragraph" w:customStyle="1" w:styleId="SourceCode">

</xml_diff>